<commit_message>
removed basically all names from original purpose
</commit_message>
<xml_diff>
--- a/Notes for WestminsterGardensProject.docx
+++ b/Notes for WestminsterGardensProject.docx
@@ -12,6 +12,7 @@
           <w:u w:val="single"/>
         </w:rPr>
       </w:pPr>
+      <w:bookmarkStart w:id="0" w:name="OLE_LINK1"/>
       <w:r>
         <w:rPr>
           <w:i/>
@@ -188,7 +189,21 @@
           <w:sz w:val="20"/>
           <w:szCs w:val="20"/>
         </w:rPr>
-        <w:t>The discussions page has a couple functions: Firstly, everyone can make and comment on posts. To create a new post there is a Title and a small descriptions which people can comment on for board members to see and that would help the board see what most people want. The first 5 discussions are synced to home page. Again, once the discussion has finished and admins have noted on it the admins should delete this page, however residents can also delete posts currently that should be improved on in the future so that they can only delete their own posts.</w:t>
+        <w:t xml:space="preserve">The discussions page has a couple functions: Firstly, everyone can make and comment on posts. To create a new post there is a Title and a </w:t>
+      </w:r>
+      <w:r>
+        <w:rPr>
+          <w:sz w:val="20"/>
+          <w:szCs w:val="20"/>
+        </w:rPr>
+        <w:t>small description</w:t>
+      </w:r>
+      <w:r>
+        <w:rPr>
+          <w:sz w:val="20"/>
+          <w:szCs w:val="20"/>
+        </w:rPr>
+        <w:t xml:space="preserve"> which people can comment on for board members to see and that would help the board see what most people want. The first 5 discussions are synced to home page. Again, once the discussion has finished and admins have noted on it the admins should delete this page, however residents can also delete posts currently that should be improved on in the future so that they can only delete their own posts.</w:t>
       </w:r>
     </w:p>
     <w:p>
@@ -246,17 +261,225 @@
     <w:p>
       <w:pPr>
         <w:rPr>
-          <w:sz w:val="20"/>
-          <w:szCs w:val="20"/>
-        </w:rPr>
-      </w:pPr>
-      <w:r>
-        <w:rPr>
-          <w:sz w:val="20"/>
-          <w:szCs w:val="20"/>
-        </w:rPr>
+          <w:i/>
+          <w:iCs/>
+          <w:sz w:val="28"/>
+          <w:szCs w:val="28"/>
+          <w:u w:val="single"/>
+        </w:rPr>
+      </w:pPr>
+      <w:bookmarkStart w:id="1" w:name="OLE_LINK2"/>
+      <w:r>
+        <w:rPr>
+          <w:i/>
+          <w:iCs/>
+          <w:sz w:val="28"/>
+          <w:szCs w:val="28"/>
+          <w:u w:val="single"/>
+        </w:rPr>
+        <w:t>Future Improvements</w:t>
+      </w:r>
+    </w:p>
+    <w:p>
+      <w:pPr>
+        <w:rPr>
+          <w:sz w:val="20"/>
+          <w:szCs w:val="20"/>
+        </w:rPr>
+      </w:pPr>
+      <w:r>
+        <w:rPr>
+          <w:sz w:val="20"/>
+          <w:szCs w:val="20"/>
+        </w:rPr>
+        <w:t>In the future I hope I can change:</w:t>
+      </w:r>
+    </w:p>
+    <w:p>
+      <w:pPr>
+        <w:rPr>
+          <w:sz w:val="20"/>
+          <w:szCs w:val="20"/>
+        </w:rPr>
+      </w:pPr>
+      <w:r>
+        <w:rPr>
+          <w:sz w:val="20"/>
+          <w:szCs w:val="20"/>
+        </w:rPr>
+        <w:t>A more secure login</w:t>
+      </w:r>
+    </w:p>
+    <w:p>
+      <w:pPr>
+        <w:rPr>
+          <w:sz w:val="20"/>
+          <w:szCs w:val="20"/>
+        </w:rPr>
+      </w:pPr>
+      <w:r>
+        <w:rPr>
+          <w:sz w:val="20"/>
+          <w:szCs w:val="20"/>
+        </w:rPr>
+        <w:t>Admins don’t have to manually edit the code (for Useful Contacts)</w:t>
+      </w:r>
+    </w:p>
+    <w:p>
+      <w:pPr>
+        <w:rPr>
+          <w:sz w:val="20"/>
+          <w:szCs w:val="20"/>
+        </w:rPr>
+      </w:pPr>
+      <w:r>
+        <w:rPr>
+          <w:sz w:val="20"/>
+          <w:szCs w:val="20"/>
+        </w:rPr>
+        <w:t>Change it so residents cant deletes each other’s posts (Only their own)</w:t>
+      </w:r>
+    </w:p>
+    <w:p>
+      <w:pPr>
+        <w:rPr>
+          <w:sz w:val="20"/>
+          <w:szCs w:val="20"/>
+        </w:rPr>
+      </w:pPr>
+      <w:r>
+        <w:rPr>
+          <w:sz w:val="20"/>
+          <w:szCs w:val="20"/>
+        </w:rPr>
+        <w:t>Filter out sensitive words (warn admins if someone is acting suspiciously)</w:t>
+      </w:r>
+    </w:p>
+    <w:p>
+      <w:pPr>
+        <w:rPr>
+          <w:sz w:val="20"/>
+          <w:szCs w:val="20"/>
+        </w:rPr>
+      </w:pPr>
+      <w:r>
+        <w:rPr>
+          <w:sz w:val="20"/>
+          <w:szCs w:val="20"/>
+        </w:rPr>
+        <w:t>Add functionality so that expired meetings will be hidden or separated into a new section</w:t>
+      </w:r>
+    </w:p>
+    <w:p>
+      <w:pPr>
+        <w:rPr>
+          <w:sz w:val="20"/>
+          <w:szCs w:val="20"/>
+        </w:rPr>
+      </w:pPr>
+      <w:r>
+        <w:rPr>
+          <w:sz w:val="20"/>
+          <w:szCs w:val="20"/>
+        </w:rPr>
+        <w:t>Storing on the cloud (Google Fire Base) so data is not replaced each time you rebuild (Firebase Link already set up just not in use currently)</w:t>
+      </w:r>
+    </w:p>
+    <w:p>
+      <w:pPr>
+        <w:rPr>
+          <w:sz w:val="20"/>
+          <w:szCs w:val="20"/>
+        </w:rPr>
+      </w:pPr>
+      <w:r>
+        <w:rPr>
+          <w:sz w:val="20"/>
+          <w:szCs w:val="20"/>
+        </w:rPr>
+        <w:t>Deployment to App Store, will need to get Apple Developer Program</w:t>
+      </w:r>
+    </w:p>
+    <w:bookmarkEnd w:id="1"/>
+    <w:p>
+      <w:pPr>
+        <w:rPr>
+          <w:sz w:val="20"/>
+          <w:szCs w:val="20"/>
+        </w:rPr>
+      </w:pPr>
+    </w:p>
+    <w:p>
+      <w:pPr>
+        <w:rPr>
+          <w:sz w:val="20"/>
+          <w:szCs w:val="20"/>
+        </w:rPr>
+      </w:pPr>
+      <w:r>
+        <w:rPr>
+          <w:sz w:val="20"/>
+          <w:szCs w:val="20"/>
+        </w:rPr>
+        <w:lastRenderedPageBreak/>
         <w:br/>
       </w:r>
+    </w:p>
+    <w:p>
+      <w:pPr>
+        <w:rPr>
+          <w:sz w:val="20"/>
+          <w:szCs w:val="20"/>
+        </w:rPr>
+      </w:pPr>
+    </w:p>
+    <w:p>
+      <w:pPr>
+        <w:rPr>
+          <w:sz w:val="20"/>
+          <w:szCs w:val="20"/>
+        </w:rPr>
+      </w:pPr>
+    </w:p>
+    <w:p>
+      <w:pPr>
+        <w:rPr>
+          <w:sz w:val="20"/>
+          <w:szCs w:val="20"/>
+        </w:rPr>
+      </w:pPr>
+    </w:p>
+    <w:p>
+      <w:pPr>
+        <w:rPr>
+          <w:sz w:val="20"/>
+          <w:szCs w:val="20"/>
+        </w:rPr>
+      </w:pPr>
+    </w:p>
+    <w:p>
+      <w:pPr>
+        <w:rPr>
+          <w:sz w:val="20"/>
+          <w:szCs w:val="20"/>
+        </w:rPr>
+      </w:pPr>
+    </w:p>
+    <w:p>
+      <w:pPr>
+        <w:rPr>
+          <w:sz w:val="20"/>
+          <w:szCs w:val="20"/>
+        </w:rPr>
+      </w:pPr>
+      <w:r>
+        <w:rPr>
+          <w:sz w:val="20"/>
+          <w:szCs w:val="20"/>
+        </w:rPr>
+        <w:br/>
+      </w:r>
+      <w:bookmarkEnd w:id="0"/>
     </w:p>
     <w:sectPr>
       <w:headerReference w:type="default" r:id="rId7"/>

</xml_diff>